<commit_message>
Added ex.8 and some fixes
</commit_message>
<xml_diff>
--- a/Ćwiczenie 7 - Chain of Responsibility/Sprawozdanie z ćwiczenia 7 - Chain of Responsibility.docx
+++ b/Ćwiczenie 7 - Chain of Responsibility/Sprawozdanie z ćwiczenia 7 - Chain of Responsibility.docx
@@ -416,77 +416,63 @@
         <w:rPr>
           <w:lang w:val="pl-PL"/>
         </w:rPr>
-        <w:t>K</w:t>
-      </w:r>
-      <w:r>
-        <w:rPr>
-          <w:lang w:val="pl-PL"/>
-        </w:rPr>
-        <w:t xml:space="preserve">od ilustruje wzorzec </w:t>
-      </w:r>
-      <w:proofErr w:type="spellStart"/>
-      <w:r>
-        <w:rPr>
-          <w:lang w:val="pl-PL"/>
-        </w:rPr>
-        <w:t>Decorator</w:t>
-      </w:r>
-      <w:proofErr w:type="spellEnd"/>
-      <w:r>
-        <w:rPr>
-          <w:lang w:val="pl-PL"/>
-        </w:rPr>
-        <w:t>, pozwalający tworzyć spersonalizowaną kawę. Dodaj</w:t>
-      </w:r>
-      <w:r>
-        <w:rPr>
-          <w:lang w:val="pl-PL"/>
-        </w:rPr>
-        <w:t>e</w:t>
-      </w:r>
-      <w:r>
-        <w:rPr>
-          <w:lang w:val="pl-PL"/>
-        </w:rPr>
-        <w:t xml:space="preserve"> mleko, cukier lub syropy do bazowej </w:t>
-      </w:r>
-      <w:r>
-        <w:rPr>
-          <w:lang w:val="pl-PL"/>
-        </w:rPr>
-        <w:t xml:space="preserve">klasy </w:t>
-      </w:r>
-      <w:proofErr w:type="spellStart"/>
-      <w:r>
-        <w:rPr>
-          <w:rStyle w:val="HTML-kod"/>
-          <w:rFonts w:eastAsiaTheme="minorEastAsia"/>
-          <w:lang w:val="pl-PL"/>
-        </w:rPr>
-        <w:t>Coffee</w:t>
-      </w:r>
-      <w:proofErr w:type="spellEnd"/>
-      <w:r>
-        <w:rPr>
-          <w:lang w:val="pl-PL"/>
-        </w:rPr>
-        <w:t xml:space="preserve">. Klasa </w:t>
-      </w:r>
-      <w:proofErr w:type="spellStart"/>
-      <w:r>
-        <w:rPr>
-          <w:rStyle w:val="HTML-kod"/>
-          <w:rFonts w:eastAsiaTheme="minorEastAsia"/>
-          <w:lang w:val="pl-PL"/>
-        </w:rPr>
-        <w:t>CoffeeDecorator</w:t>
-      </w:r>
-      <w:proofErr w:type="spellEnd"/>
-      <w:r>
-        <w:rPr>
-          <w:lang w:val="pl-PL"/>
-        </w:rPr>
-        <w:t xml:space="preserve"> rozszerza funkcjonalność, dodając składniki. Dziedziczące po niej klasy dekoratorów (mleko, cukier, syrop) aktualizują cenę i listę dodatków.</w:t>
+        <w:t xml:space="preserve">Jako rozwiązanie zadania został napisany kod w języku c#. Używa on wzorca projektowego </w:t>
+      </w:r>
+      <w:proofErr w:type="spellStart"/>
+      <w:r>
+        <w:rPr>
+          <w:lang w:val="pl-PL"/>
+        </w:rPr>
+        <w:t>chain</w:t>
+      </w:r>
+      <w:proofErr w:type="spellEnd"/>
+      <w:r>
+        <w:rPr>
+          <w:lang w:val="pl-PL"/>
+        </w:rPr>
+        <w:t xml:space="preserve"> of </w:t>
+      </w:r>
+      <w:proofErr w:type="spellStart"/>
+      <w:r>
+        <w:rPr>
+          <w:lang w:val="pl-PL"/>
+        </w:rPr>
+        <w:t>responsibility</w:t>
+      </w:r>
+      <w:proofErr w:type="spellEnd"/>
+      <w:r>
+        <w:rPr>
+          <w:lang w:val="pl-PL"/>
+        </w:rPr>
+        <w:t xml:space="preserve"> na przykładzie systemu </w:t>
+      </w:r>
+      <w:proofErr w:type="spellStart"/>
+      <w:r>
+        <w:rPr>
+          <w:lang w:val="pl-PL"/>
+        </w:rPr>
+        <w:t>ticketowego</w:t>
+      </w:r>
+      <w:proofErr w:type="spellEnd"/>
+      <w:r>
+        <w:rPr>
+          <w:lang w:val="pl-PL"/>
+        </w:rPr>
+        <w:t xml:space="preserve">. Użytkownik może podać typ </w:t>
+      </w:r>
+      <w:proofErr w:type="spellStart"/>
+      <w:r>
+        <w:rPr>
+          <w:lang w:val="pl-PL"/>
+        </w:rPr>
+        <w:t>ticketu</w:t>
+      </w:r>
+      <w:proofErr w:type="spellEnd"/>
+      <w:r>
+        <w:rPr>
+          <w:lang w:val="pl-PL"/>
+        </w:rPr>
+        <w:t xml:space="preserve"> oraz treść, a następnie system przydziela go do odpowiedniego działu.</w:t>
       </w:r>
     </w:p>
     <w:p>
@@ -501,10 +487,10 @@
           <w:lang w:val="pl-PL"/>
         </w:rPr>
         <w:drawing>
-          <wp:inline distT="0" distB="0" distL="0" distR="0" wp14:anchorId="341E731E" wp14:editId="15136A00">
-            <wp:extent cx="3352800" cy="4867275"/>
-            <wp:effectExtent l="0" t="0" r="0" b="9525"/>
-            <wp:docPr id="2" name="Obraz 2"/>
+          <wp:inline distT="0" distB="0" distL="0" distR="0" wp14:anchorId="66CFF385" wp14:editId="3C63CF47">
+            <wp:extent cx="3240694" cy="6189939"/>
+            <wp:effectExtent l="0" t="0" r="0" b="1905"/>
+            <wp:docPr id="5" name="Obraz 5"/>
             <wp:cNvGraphicFramePr>
               <a:graphicFrameLocks xmlns:a="http://schemas.openxmlformats.org/drawingml/2006/main" noChangeAspect="1"/>
             </wp:cNvGraphicFramePr>
@@ -533,7 +519,7 @@
                   <pic:spPr bwMode="auto">
                     <a:xfrm>
                       <a:off x="0" y="0"/>
-                      <a:ext cx="3352800" cy="4867275"/>
+                      <a:ext cx="3241526" cy="6191528"/>
                     </a:xfrm>
                     <a:prstGeom prst="rect">
                       <a:avLst/>
@@ -560,6 +546,7 @@
         <w:rPr>
           <w:lang w:val="pl-PL"/>
         </w:rPr>
+        <w:lastRenderedPageBreak/>
         <w:br w:type="page"/>
       </w:r>
     </w:p>
@@ -4288,108 +4275,6 @@
       <w:r>
         <w:rPr>
           <w:rFonts w:ascii="Consolas" w:eastAsiaTheme="minorHAnsi" w:hAnsi="Consolas" w:cs="Consolas"/>
-          <w:color w:val="0000FF"/>
-          <w:sz w:val="19"/>
-          <w:szCs w:val="19"/>
-          <w:lang w:val="pl-PL"/>
-          <w14:ligatures w14:val="standardContextual"/>
-        </w:rPr>
-        <w:t>if</w:t>
-      </w:r>
-      <w:proofErr w:type="spellEnd"/>
-      <w:r>
-        <w:rPr>
-          <w:rFonts w:ascii="Consolas" w:eastAsiaTheme="minorHAnsi" w:hAnsi="Consolas" w:cs="Consolas"/>
-          <w:color w:val="000000"/>
-          <w:sz w:val="19"/>
-          <w:szCs w:val="19"/>
-          <w:lang w:val="pl-PL"/>
-          <w14:ligatures w14:val="standardContextual"/>
-        </w:rPr>
-        <w:t xml:space="preserve"> (</w:t>
-      </w:r>
-      <w:proofErr w:type="spellStart"/>
-      <w:r>
-        <w:rPr>
-          <w:rFonts w:ascii="Consolas" w:eastAsiaTheme="minorHAnsi" w:hAnsi="Consolas" w:cs="Consolas"/>
-          <w:color w:val="000000"/>
-          <w:sz w:val="19"/>
-          <w:szCs w:val="19"/>
-          <w:lang w:val="pl-PL"/>
-          <w14:ligatures w14:val="standardContextual"/>
-        </w:rPr>
-        <w:t>code</w:t>
-      </w:r>
-      <w:proofErr w:type="spellEnd"/>
-      <w:r>
-        <w:rPr>
-          <w:rFonts w:ascii="Consolas" w:eastAsiaTheme="minorHAnsi" w:hAnsi="Consolas" w:cs="Consolas"/>
-          <w:color w:val="000000"/>
-          <w:sz w:val="19"/>
-          <w:szCs w:val="19"/>
-          <w:lang w:val="pl-PL"/>
-          <w14:ligatures w14:val="standardContextual"/>
-        </w:rPr>
-        <w:t xml:space="preserve"> == 3)</w:t>
-      </w:r>
-    </w:p>
-    <w:p>
-      <w:pPr>
-        <w:autoSpaceDE w:val="0"/>
-        <w:autoSpaceDN w:val="0"/>
-        <w:adjustRightInd w:val="0"/>
-        <w:spacing w:before="0" w:after="0" w:line="240" w:lineRule="auto"/>
-        <w:rPr>
-          <w:rFonts w:ascii="Consolas" w:eastAsiaTheme="minorHAnsi" w:hAnsi="Consolas" w:cs="Consolas"/>
-          <w:color w:val="000000"/>
-          <w:sz w:val="19"/>
-          <w:szCs w:val="19"/>
-          <w:lang w:val="pl-PL"/>
-          <w14:ligatures w14:val="standardContextual"/>
-        </w:rPr>
-      </w:pPr>
-      <w:r>
-        <w:rPr>
-          <w:rFonts w:ascii="Consolas" w:eastAsiaTheme="minorHAnsi" w:hAnsi="Consolas" w:cs="Consolas"/>
-          <w:color w:val="000000"/>
-          <w:sz w:val="19"/>
-          <w:szCs w:val="19"/>
-          <w:lang w:val="pl-PL"/>
-          <w14:ligatures w14:val="standardContextual"/>
-        </w:rPr>
-        <w:t xml:space="preserve">            {</w:t>
-      </w:r>
-    </w:p>
-    <w:p>
-      <w:pPr>
-        <w:autoSpaceDE w:val="0"/>
-        <w:autoSpaceDN w:val="0"/>
-        <w:adjustRightInd w:val="0"/>
-        <w:spacing w:before="0" w:after="0" w:line="240" w:lineRule="auto"/>
-        <w:rPr>
-          <w:rFonts w:ascii="Consolas" w:eastAsiaTheme="minorHAnsi" w:hAnsi="Consolas" w:cs="Consolas"/>
-          <w:color w:val="000000"/>
-          <w:sz w:val="19"/>
-          <w:szCs w:val="19"/>
-          <w:lang w:val="pl-PL"/>
-          <w14:ligatures w14:val="standardContextual"/>
-        </w:rPr>
-      </w:pPr>
-      <w:r>
-        <w:rPr>
-          <w:rFonts w:ascii="Consolas" w:eastAsiaTheme="minorHAnsi" w:hAnsi="Consolas" w:cs="Consolas"/>
-          <w:color w:val="000000"/>
-          <w:sz w:val="19"/>
-          <w:szCs w:val="19"/>
-          <w:lang w:val="pl-PL"/>
-          <w14:ligatures w14:val="standardContextual"/>
-        </w:rPr>
-        <w:t xml:space="preserve">                </w:t>
-      </w:r>
-      <w:proofErr w:type="spellStart"/>
-      <w:r>
-        <w:rPr>
-          <w:rFonts w:ascii="Consolas" w:eastAsiaTheme="minorHAnsi" w:hAnsi="Consolas" w:cs="Consolas"/>
           <w:color w:val="000000"/>
           <w:sz w:val="19"/>
           <w:szCs w:val="19"/>
@@ -4455,226 +4340,6 @@
           <w14:ligatures w14:val="standardContextual"/>
         </w:rPr>
         <w:t>);</w:t>
-      </w:r>
-    </w:p>
-    <w:p>
-      <w:pPr>
-        <w:autoSpaceDE w:val="0"/>
-        <w:autoSpaceDN w:val="0"/>
-        <w:adjustRightInd w:val="0"/>
-        <w:spacing w:before="0" w:after="0" w:line="240" w:lineRule="auto"/>
-        <w:rPr>
-          <w:rFonts w:ascii="Consolas" w:eastAsiaTheme="minorHAnsi" w:hAnsi="Consolas" w:cs="Consolas"/>
-          <w:color w:val="000000"/>
-          <w:sz w:val="19"/>
-          <w:szCs w:val="19"/>
-          <w:lang w:val="pl-PL"/>
-          <w14:ligatures w14:val="standardContextual"/>
-        </w:rPr>
-      </w:pPr>
-      <w:r>
-        <w:rPr>
-          <w:rFonts w:ascii="Consolas" w:eastAsiaTheme="minorHAnsi" w:hAnsi="Consolas" w:cs="Consolas"/>
-          <w:color w:val="000000"/>
-          <w:sz w:val="19"/>
-          <w:szCs w:val="19"/>
-          <w:lang w:val="pl-PL"/>
-          <w14:ligatures w14:val="standardContextual"/>
-        </w:rPr>
-        <w:t xml:space="preserve">            }</w:t>
-      </w:r>
-    </w:p>
-    <w:p>
-      <w:pPr>
-        <w:autoSpaceDE w:val="0"/>
-        <w:autoSpaceDN w:val="0"/>
-        <w:adjustRightInd w:val="0"/>
-        <w:spacing w:before="0" w:after="0" w:line="240" w:lineRule="auto"/>
-        <w:rPr>
-          <w:rFonts w:ascii="Consolas" w:eastAsiaTheme="minorHAnsi" w:hAnsi="Consolas" w:cs="Consolas"/>
-          <w:color w:val="000000"/>
-          <w:sz w:val="19"/>
-          <w:szCs w:val="19"/>
-          <w:lang w:val="pl-PL"/>
-          <w14:ligatures w14:val="standardContextual"/>
-        </w:rPr>
-      </w:pPr>
-      <w:r>
-        <w:rPr>
-          <w:rFonts w:ascii="Consolas" w:eastAsiaTheme="minorHAnsi" w:hAnsi="Consolas" w:cs="Consolas"/>
-          <w:color w:val="000000"/>
-          <w:sz w:val="19"/>
-          <w:szCs w:val="19"/>
-          <w:lang w:val="pl-PL"/>
-          <w14:ligatures w14:val="standardContextual"/>
-        </w:rPr>
-        <w:t xml:space="preserve">            </w:t>
-      </w:r>
-      <w:proofErr w:type="spellStart"/>
-      <w:r>
-        <w:rPr>
-          <w:rFonts w:ascii="Consolas" w:eastAsiaTheme="minorHAnsi" w:hAnsi="Consolas" w:cs="Consolas"/>
-          <w:color w:val="0000FF"/>
-          <w:sz w:val="19"/>
-          <w:szCs w:val="19"/>
-          <w:lang w:val="pl-PL"/>
-          <w14:ligatures w14:val="standardContextual"/>
-        </w:rPr>
-        <w:t>else</w:t>
-      </w:r>
-      <w:proofErr w:type="spellEnd"/>
-    </w:p>
-    <w:p>
-      <w:pPr>
-        <w:autoSpaceDE w:val="0"/>
-        <w:autoSpaceDN w:val="0"/>
-        <w:adjustRightInd w:val="0"/>
-        <w:spacing w:before="0" w:after="0" w:line="240" w:lineRule="auto"/>
-        <w:rPr>
-          <w:rFonts w:ascii="Consolas" w:eastAsiaTheme="minorHAnsi" w:hAnsi="Consolas" w:cs="Consolas"/>
-          <w:color w:val="000000"/>
-          <w:sz w:val="19"/>
-          <w:szCs w:val="19"/>
-          <w:lang w:val="pl-PL"/>
-          <w14:ligatures w14:val="standardContextual"/>
-        </w:rPr>
-      </w:pPr>
-      <w:r>
-        <w:rPr>
-          <w:rFonts w:ascii="Consolas" w:eastAsiaTheme="minorHAnsi" w:hAnsi="Consolas" w:cs="Consolas"/>
-          <w:color w:val="000000"/>
-          <w:sz w:val="19"/>
-          <w:szCs w:val="19"/>
-          <w:lang w:val="pl-PL"/>
-          <w14:ligatures w14:val="standardContextual"/>
-        </w:rPr>
-        <w:t xml:space="preserve">            {</w:t>
-      </w:r>
-    </w:p>
-    <w:p>
-      <w:pPr>
-        <w:autoSpaceDE w:val="0"/>
-        <w:autoSpaceDN w:val="0"/>
-        <w:adjustRightInd w:val="0"/>
-        <w:spacing w:before="0" w:after="0" w:line="240" w:lineRule="auto"/>
-        <w:rPr>
-          <w:rFonts w:ascii="Consolas" w:eastAsiaTheme="minorHAnsi" w:hAnsi="Consolas" w:cs="Consolas"/>
-          <w:color w:val="000000"/>
-          <w:sz w:val="19"/>
-          <w:szCs w:val="19"/>
-          <w:lang w:val="pl-PL"/>
-          <w14:ligatures w14:val="standardContextual"/>
-        </w:rPr>
-      </w:pPr>
-      <w:r>
-        <w:rPr>
-          <w:rFonts w:ascii="Consolas" w:eastAsiaTheme="minorHAnsi" w:hAnsi="Consolas" w:cs="Consolas"/>
-          <w:color w:val="000000"/>
-          <w:sz w:val="19"/>
-          <w:szCs w:val="19"/>
-          <w:lang w:val="pl-PL"/>
-          <w14:ligatures w14:val="standardContextual"/>
-        </w:rPr>
-        <w:t xml:space="preserve">                </w:t>
-      </w:r>
-      <w:proofErr w:type="spellStart"/>
-      <w:r>
-        <w:rPr>
-          <w:rFonts w:ascii="Consolas" w:eastAsiaTheme="minorHAnsi" w:hAnsi="Consolas" w:cs="Consolas"/>
-          <w:color w:val="000000"/>
-          <w:sz w:val="19"/>
-          <w:szCs w:val="19"/>
-          <w:lang w:val="pl-PL"/>
-          <w14:ligatures w14:val="standardContextual"/>
-        </w:rPr>
-        <w:t>successor.HandleTicketRequest</w:t>
-      </w:r>
-      <w:proofErr w:type="spellEnd"/>
-      <w:r>
-        <w:rPr>
-          <w:rFonts w:ascii="Consolas" w:eastAsiaTheme="minorHAnsi" w:hAnsi="Consolas" w:cs="Consolas"/>
-          <w:color w:val="000000"/>
-          <w:sz w:val="19"/>
-          <w:szCs w:val="19"/>
-          <w:lang w:val="pl-PL"/>
-          <w14:ligatures w14:val="standardContextual"/>
-        </w:rPr>
-        <w:t>(</w:t>
-      </w:r>
-      <w:proofErr w:type="spellStart"/>
-      <w:r>
-        <w:rPr>
-          <w:rFonts w:ascii="Consolas" w:eastAsiaTheme="minorHAnsi" w:hAnsi="Consolas" w:cs="Consolas"/>
-          <w:color w:val="000000"/>
-          <w:sz w:val="19"/>
-          <w:szCs w:val="19"/>
-          <w:lang w:val="pl-PL"/>
-          <w14:ligatures w14:val="standardContextual"/>
-        </w:rPr>
-        <w:t>code</w:t>
-      </w:r>
-      <w:proofErr w:type="spellEnd"/>
-      <w:r>
-        <w:rPr>
-          <w:rFonts w:ascii="Consolas" w:eastAsiaTheme="minorHAnsi" w:hAnsi="Consolas" w:cs="Consolas"/>
-          <w:color w:val="000000"/>
-          <w:sz w:val="19"/>
-          <w:szCs w:val="19"/>
-          <w:lang w:val="pl-PL"/>
-          <w14:ligatures w14:val="standardContextual"/>
-        </w:rPr>
-        <w:t xml:space="preserve">, </w:t>
-      </w:r>
-      <w:proofErr w:type="spellStart"/>
-      <w:r>
-        <w:rPr>
-          <w:rFonts w:ascii="Consolas" w:eastAsiaTheme="minorHAnsi" w:hAnsi="Consolas" w:cs="Consolas"/>
-          <w:color w:val="000000"/>
-          <w:sz w:val="19"/>
-          <w:szCs w:val="19"/>
-          <w:lang w:val="pl-PL"/>
-          <w14:ligatures w14:val="standardContextual"/>
-        </w:rPr>
-        <w:t>message</w:t>
-      </w:r>
-      <w:proofErr w:type="spellEnd"/>
-      <w:r>
-        <w:rPr>
-          <w:rFonts w:ascii="Consolas" w:eastAsiaTheme="minorHAnsi" w:hAnsi="Consolas" w:cs="Consolas"/>
-          <w:color w:val="000000"/>
-          <w:sz w:val="19"/>
-          <w:szCs w:val="19"/>
-          <w:lang w:val="pl-PL"/>
-          <w14:ligatures w14:val="standardContextual"/>
-        </w:rPr>
-        <w:t>);</w:t>
-      </w:r>
-    </w:p>
-    <w:p>
-      <w:pPr>
-        <w:autoSpaceDE w:val="0"/>
-        <w:autoSpaceDN w:val="0"/>
-        <w:adjustRightInd w:val="0"/>
-        <w:spacing w:before="0" w:after="0" w:line="240" w:lineRule="auto"/>
-        <w:rPr>
-          <w:rFonts w:ascii="Consolas" w:eastAsiaTheme="minorHAnsi" w:hAnsi="Consolas" w:cs="Consolas"/>
-          <w:color w:val="000000"/>
-          <w:sz w:val="19"/>
-          <w:szCs w:val="19"/>
-          <w:lang w:val="pl-PL"/>
-          <w14:ligatures w14:val="standardContextual"/>
-        </w:rPr>
-      </w:pPr>
-      <w:r>
-        <w:rPr>
-          <w:rFonts w:ascii="Consolas" w:eastAsiaTheme="minorHAnsi" w:hAnsi="Consolas" w:cs="Consolas"/>
-          <w:color w:val="000000"/>
-          <w:sz w:val="19"/>
-          <w:szCs w:val="19"/>
-          <w:lang w:val="pl-PL"/>
-          <w14:ligatures w14:val="standardContextual"/>
-        </w:rPr>
-        <w:t xml:space="preserve">            }</w:t>
       </w:r>
     </w:p>
     <w:p>

</xml_diff>